<commit_message>
working on final doc
</commit_message>
<xml_diff>
--- a/releases/1. RASD/Version 1.1/RASD_v1.1.docx
+++ b/releases/1. RASD/Version 1.1/RASD_v1.1.docx
@@ -6391,7 +6391,10 @@
         <w:outlineLvl w:val="0"/>
       </w:pPr>
       <w:r>
-        <w:t>[R3.1]: When the system marks a car as reserved any reservation request from any user is rejected by the system while the car is in the reserved state</w:t>
+        <w:t>[R3.4</w:t>
+      </w:r>
+      <w:r>
+        <w:t>]: When the system marks a car as reserved any reservation request from any user is rejected by the system while the car is in the reserved state</w:t>
       </w:r>
       <w:r>
         <w:t>.</w:t>
@@ -6403,7 +6406,10 @@
         <w:outlineLvl w:val="0"/>
       </w:pPr>
       <w:r>
-        <w:t>[R3.2]: A car is in reserved state for one hour from the moment it was marked as reserved</w:t>
+        <w:t>[R3.5</w:t>
+      </w:r>
+      <w:r>
+        <w:t>]: A car is in reserved state for one hour from the moment it was marked as reserved</w:t>
       </w:r>
       <w:r>
         <w:t>.</w:t>
@@ -6415,7 +6421,10 @@
         <w:outlineLvl w:val="0"/>
       </w:pPr>
       <w:r>
-        <w:t>[R3.3]: A car in reserved state is not signaled by the system during the "Reserve a car" procedure</w:t>
+        <w:t>[R3.6</w:t>
+      </w:r>
+      <w:r>
+        <w:t>]: A car in reserved state is not signaled by the system during the "Reserve a car" procedure</w:t>
       </w:r>
       <w:r>
         <w:t>.</w:t>
@@ -6427,7 +6436,10 @@
         <w:outlineLvl w:val="0"/>
       </w:pPr>
       <w:r>
-        <w:t>[R3.4]: After one hour from it</w:t>
+        <w:t>[R3.7</w:t>
+      </w:r>
+      <w:r>
+        <w:t>]: After one hour from it</w:t>
       </w:r>
       <w:r>
         <w:t>s reservation a car is no longer in reserved state</w:t>
@@ -6442,7 +6454,10 @@
         <w:outlineLvl w:val="0"/>
       </w:pPr>
       <w:r>
-        <w:t>[R3.5]: A car not in reserved state is considered available by the system only if it is parked in a safe area less than 3 km away from a power grid station and has more than 20% of its battery</w:t>
+        <w:t>[R3.8</w:t>
+      </w:r>
+      <w:r>
+        <w:t>]: A car not in reserved state is considered available by the system only if it is parked in a safe area less than 3 km away from a power grid station and has more than 20% of its battery</w:t>
       </w:r>
       <w:r>
         <w:t>.</w:t>
@@ -7546,7 +7561,10 @@
         <w:outlineLvl w:val="0"/>
       </w:pPr>
       <w:r>
-        <w:t>[RA4]: If in the user's profile either the credit card or identity card expiration date has already passed, when the user tries to reserve a car a pop-up lets him/her know that the data in the user's profile need to be updated and the app prevents the reservation procedure from being completed</w:t>
+        <w:t>[RA5</w:t>
+      </w:r>
+      <w:r>
+        <w:t>]: If in the user's profile either the credit card or identity card expiration date has already passed, when the user tries to reserve a car a pop-up lets him/her know that the data in the user's profile need to be updated and the app prevents the reservation procedure from being completed</w:t>
       </w:r>
     </w:p>
     <w:p>
@@ -7747,23 +7765,405 @@
         <w:outlineLvl w:val="0"/>
       </w:pPr>
       <w:r>
-        <w:t xml:space="preserve">[RA7]: If the user has already a reservation which is not expired yet when he/she tries to reserve a car, a pop-up lets the user know that he/she needs to pay for his/her last ride to </w:t>
-      </w:r>
+        <w:t xml:space="preserve">[RA7]: If the user has already a reservation which is not expired yet when he/she tries to reserve a car, a pop-up lets the user know that he/she </w:t>
+      </w:r>
+      <w:r>
+        <w:t xml:space="preserve">has already a reservation </w:t>
+      </w:r>
+      <w:r>
+        <w:t>and the app does not allow the user complete the reservation procedure</w:t>
+      </w:r>
+      <w:r>
+        <w:t>.</w:t>
+      </w:r>
+      <w:bookmarkStart w:id="3" w:name="_GoBack"/>
+      <w:bookmarkEnd w:id="3"/>
+    </w:p>
+    <w:p>
+      <w:pPr>
+        <w:pStyle w:val="body"/>
+        <w:outlineLvl w:val="0"/>
+      </w:pPr>
+    </w:p>
+    <w:p>
+      <w:pPr>
+        <w:pStyle w:val="body"/>
+        <w:outlineLvl w:val="0"/>
+        <w:rPr>
+          <w:i/>
+          <w:u w:val="single"/>
+        </w:rPr>
+      </w:pPr>
+      <w:r>
+        <w:rPr>
+          <w:i/>
+          <w:u w:val="single"/>
+        </w:rPr>
+        <w:t>Goals</w:t>
+      </w:r>
+    </w:p>
+    <w:p>
+      <w:pPr>
+        <w:pStyle w:val="body"/>
+        <w:outlineLvl w:val="0"/>
+      </w:pPr>
+      <w:r>
+        <w:t>[GA8]: If the user parks the car outside of a safe area he/she is charged for a</w:t>
+      </w:r>
+      <w:r>
+        <w:rPr>
+          <w:color w:val="595959" w:themeColor="text1" w:themeTint="A6"/>
+        </w:rPr>
+        <w:t xml:space="preserve"> </w:t>
+      </w:r>
+      <w:r>
+        <w:rPr>
+          <w:color w:val="595959" w:themeColor="text1" w:themeTint="A6"/>
+        </w:rPr>
+        <w:t>set</w:t>
+      </w:r>
+      <w:r>
+        <w:rPr>
+          <w:b/>
+          <w:color w:val="595959" w:themeColor="text1" w:themeTint="A6"/>
+        </w:rPr>
+        <w:t xml:space="preserve"> </w:t>
+      </w:r>
+      <w:r>
+        <w:t>extra fee</w:t>
+      </w:r>
+    </w:p>
+    <w:p>
+      <w:pPr>
+        <w:pStyle w:val="body"/>
+        <w:outlineLvl w:val="0"/>
+        <w:rPr>
+          <w:i/>
+          <w:u w:val="single"/>
+        </w:rPr>
+      </w:pPr>
+      <w:r>
+        <w:rPr>
+          <w:i/>
+          <w:u w:val="single"/>
+        </w:rPr>
+        <w:t>Requirements</w:t>
+      </w:r>
+    </w:p>
+    <w:p>
+      <w:pPr>
+        <w:pStyle w:val="body"/>
+        <w:outlineLvl w:val="0"/>
+      </w:pPr>
+      <w:r>
+        <w:t xml:space="preserve">[RA8]: When a car is locked the system checks its GPS coordinates, and if they </w:t>
+      </w:r>
+      <w:r>
+        <w:t>correspond to those of a non-</w:t>
+      </w:r>
+      <w:r>
+        <w:t xml:space="preserve">safe area the last user who reserved the car is charged for a </w:t>
+      </w:r>
+      <w:r>
+        <w:rPr>
+          <w:color w:val="595959" w:themeColor="text1" w:themeTint="A6"/>
+        </w:rPr>
+        <w:t>set</w:t>
+      </w:r>
+      <w:r>
+        <w:rPr>
+          <w:b/>
+          <w:color w:val="4472C4" w:themeColor="accent5"/>
+        </w:rPr>
+        <w:t xml:space="preserve"> </w:t>
+      </w:r>
+      <w:r>
+        <w:t>extra fee</w:t>
+      </w:r>
+      <w:r>
+        <w:t>.</w:t>
+      </w:r>
+    </w:p>
+    <w:p>
+      <w:pPr>
+        <w:pStyle w:val="body"/>
+        <w:outlineLvl w:val="0"/>
+      </w:pPr>
+    </w:p>
+    <w:p>
+      <w:pPr>
+        <w:pStyle w:val="body"/>
+        <w:outlineLvl w:val="0"/>
+        <w:rPr>
+          <w:i/>
+          <w:u w:val="single"/>
+        </w:rPr>
+      </w:pPr>
+      <w:r>
+        <w:rPr>
+          <w:i/>
+          <w:u w:val="single"/>
+        </w:rPr>
+        <w:t>Domain assumptions to</w:t>
+      </w:r>
+      <w:r>
+        <w:rPr>
+          <w:i/>
+          <w:u w:val="single"/>
+        </w:rPr>
+        <w:t xml:space="preserve"> ensure the desired outcome</w:t>
+      </w:r>
+    </w:p>
+    <w:p>
+      <w:pPr>
+        <w:pStyle w:val="body"/>
+        <w:outlineLvl w:val="0"/>
+      </w:pPr>
+      <w:r>
+        <w:t>[D3.0]: The GPS coordinates of the cars received by the system always correspond to the actual positions of the cars.</w:t>
+      </w:r>
+    </w:p>
+    <w:p>
+      <w:pPr>
+        <w:pStyle w:val="body"/>
+        <w:outlineLvl w:val="0"/>
+        <w:rPr>
+          <w:b/>
+          <w:i/>
+        </w:rPr>
+      </w:pPr>
+    </w:p>
+    <w:p>
+      <w:pPr>
+        <w:pStyle w:val="body"/>
+        <w:outlineLvl w:val="0"/>
+        <w:rPr>
+          <w:b/>
+          <w:i/>
+        </w:rPr>
+      </w:pPr>
+      <w:r>
+        <w:rPr>
+          <w:b/>
+          <w:i/>
+        </w:rPr>
+        <w:t>3.1.3 EMPLOYEE</w:t>
+      </w:r>
+    </w:p>
+    <w:p>
+      <w:pPr>
+        <w:pStyle w:val="body"/>
+        <w:outlineLvl w:val="0"/>
+      </w:pPr>
+      <w:r>
+        <w:t xml:space="preserve">During requirements elicitation, we identified the need to specify some additional goals for the part of the system used by the employees, the resulting </w:t>
+      </w:r>
+      <w:r>
+        <w:rPr>
+          <w:color w:val="595959" w:themeColor="text1" w:themeTint="A6"/>
+        </w:rPr>
+        <w:t>set</w:t>
+      </w:r>
+      <w:r>
+        <w:rPr>
+          <w:b/>
+          <w:color w:val="4472C4" w:themeColor="accent5"/>
+        </w:rPr>
+        <w:t xml:space="preserve"> </w:t>
+      </w:r>
+      <w:r>
+        <w:t>of additional functional requirements for the system</w:t>
+      </w:r>
+    </w:p>
+    <w:p>
+      <w:pPr>
+        <w:pStyle w:val="body"/>
+      </w:pPr>
+    </w:p>
+    <w:p>
+      <w:pPr>
+        <w:pStyle w:val="body"/>
+        <w:rPr>
+          <w:i/>
+          <w:u w:val="single"/>
+        </w:rPr>
+      </w:pPr>
+      <w:r>
+        <w:rPr>
+          <w:i/>
+          <w:u w:val="single"/>
+        </w:rPr>
+        <w:t>Goals</w:t>
+      </w:r>
+    </w:p>
+    <w:p>
+      <w:pPr>
+        <w:pStyle w:val="body"/>
+      </w:pPr>
+      <w:r>
+        <w:t>[G12]: If a car is parked in a non-safe area, an employee will retrieve it</w:t>
+      </w:r>
+    </w:p>
+    <w:p>
+      <w:pPr>
+        <w:pStyle w:val="body"/>
+        <w:rPr>
+          <w:i/>
+          <w:u w:val="single"/>
+        </w:rPr>
+      </w:pPr>
+      <w:r>
+        <w:rPr>
+          <w:i/>
+          <w:u w:val="single"/>
+        </w:rPr>
+        <w:t>Requirements</w:t>
+      </w:r>
+    </w:p>
+    <w:p>
+      <w:pPr>
+        <w:pStyle w:val="body"/>
+      </w:pPr>
+      <w:r>
+        <w:t>[R13</w:t>
+      </w:r>
+      <w:r>
+        <w:t>.1]: Each employee has access to an application, AdminPowerEnJoy, on their phone</w:t>
+      </w:r>
+    </w:p>
+    <w:p>
+      <w:pPr>
+        <w:pStyle w:val="body"/>
+      </w:pPr>
+      <w:r>
+        <w:t>[R13</w:t>
+      </w:r>
+      <w:r>
+        <w:t>.2]: When a car is locked the system checks its GPS coordinates, and if they correspond to those of a non-safe area all employees are notified through AdminPowerEnJoy that the car needs to be retrieved</w:t>
+      </w:r>
+    </w:p>
+    <w:p>
+      <w:pPr>
+        <w:pStyle w:val="body"/>
+      </w:pPr>
+      <w:r>
+        <w:t>[R13</w:t>
+      </w:r>
+      <w:r>
+        <w:t>.3]: AdminPowerEnJoy allows an employee to accept a retrieval request through the "Retrieval procedure" function</w:t>
+      </w:r>
+    </w:p>
+    <w:p>
+      <w:pPr>
+        <w:pStyle w:val="body"/>
+      </w:pPr>
+      <w:r>
+        <w:t>[R13</w:t>
+      </w:r>
+      <w:r>
+        <w:t>.4]: If an employee has already accepted a retrieval request, the retrieval request can no longer be accepted</w:t>
+      </w:r>
+    </w:p>
+    <w:p>
+      <w:pPr>
+        <w:pStyle w:val="body"/>
+      </w:pPr>
+      <w:r>
+        <w:t>[R13</w:t>
+      </w:r>
+      <w:r>
+        <w:t>.5]: After 12 hours, if an employee has accepted a retrieval request but has not retrieved the car, the request is issued again by the system and another employee can accept it</w:t>
+      </w:r>
+    </w:p>
+    <w:p>
+      <w:pPr>
+        <w:pStyle w:val="body"/>
+      </w:pPr>
+      <w:r>
+        <w:t>[R13</w:t>
+      </w:r>
+      <w:r>
+        <w:t>.6]: When an employee is notified of a car to retrieve, the notification contains the information necessary to</w:t>
+      </w:r>
+      <w:r>
+        <w:rPr>
+          <w:color w:val="595959" w:themeColor="text1" w:themeTint="A6"/>
+        </w:rPr>
+        <w:t xml:space="preserve"> </w:t>
+      </w:r>
+      <w:r>
+        <w:rPr>
+          <w:color w:val="595959" w:themeColor="text1" w:themeTint="A6"/>
+        </w:rPr>
+        <w:t>set</w:t>
+      </w:r>
+      <w:r>
+        <w:rPr>
+          <w:b/>
+          <w:color w:val="595959" w:themeColor="text1" w:themeTint="A6"/>
+        </w:rPr>
+        <w:t xml:space="preserve"> </w:t>
+      </w:r>
+      <w:r>
+        <w:t>up the navigator of the company's cars to find the position of the car to retrieve</w:t>
+      </w:r>
+    </w:p>
+    <w:p>
+      <w:pPr>
+        <w:pStyle w:val="body"/>
+      </w:pPr>
+      <w:r>
+        <w:t>[R13</w:t>
+      </w:r>
+      <w:r>
+        <w:t>.7]: AdminPowerEnJoy allows an employee to unlock any car for which he/she has accepted a retrieval request</w:t>
+      </w:r>
+    </w:p>
+    <w:p>
+      <w:pPr>
+        <w:pStyle w:val="body"/>
+      </w:pPr>
+      <w:r>
+        <w:rPr>
+          <w:i/>
+          <w:u w:val="single"/>
+        </w:rPr>
+        <w:t>Domain assumptions to ensure the desired outcome</w:t>
+      </w:r>
+    </w:p>
+    <w:p>
+      <w:pPr>
+        <w:pStyle w:val="body"/>
+      </w:pPr>
       <w:r>
         <w:lastRenderedPageBreak/>
-        <w:t>be able to reserve a car and the app does not allow the user complete the reservation procedure</w:t>
-      </w:r>
-    </w:p>
-    <w:p>
-      <w:pPr>
-        <w:pStyle w:val="body"/>
-        <w:outlineLvl w:val="0"/>
-      </w:pPr>
-    </w:p>
-    <w:p>
-      <w:pPr>
-        <w:pStyle w:val="body"/>
-        <w:outlineLvl w:val="0"/>
+        <w:t>[D3.0]: The GPS coordinates of the cars received by the system always correspond to the actual positions of the cars.</w:t>
+      </w:r>
+    </w:p>
+    <w:p>
+      <w:pPr>
+        <w:pStyle w:val="body"/>
+      </w:pPr>
+      <w:r>
+        <w:t>[D9]: The company's cars used by the employees are equipped with a navigation system</w:t>
+      </w:r>
+    </w:p>
+    <w:p>
+      <w:pPr>
+        <w:pStyle w:val="body"/>
+      </w:pPr>
+      <w:r>
+        <w:t>[D10]: After a finite number of times that a retrieval notification is sent for the same car, that car is retrieved</w:t>
+      </w:r>
+    </w:p>
+    <w:p>
+      <w:pPr>
+        <w:pStyle w:val="body"/>
+      </w:pPr>
+    </w:p>
+    <w:p>
+      <w:pPr>
+        <w:pStyle w:val="body"/>
         <w:rPr>
           <w:i/>
           <w:u w:val="single"/>
@@ -7780,38 +8180,18 @@
     <w:p>
       <w:pPr>
         <w:pStyle w:val="body"/>
-        <w:outlineLvl w:val="0"/>
-      </w:pPr>
-      <w:r>
-        <w:t>[GA8]: If the user parks the car outside of a safe area he/she is charged for a</w:t>
-      </w:r>
-      <w:r>
-        <w:rPr>
-          <w:color w:val="595959" w:themeColor="text1" w:themeTint="A6"/>
-        </w:rPr>
-        <w:t xml:space="preserve"> </w:t>
-      </w:r>
-      <w:r>
-        <w:rPr>
-          <w:color w:val="595959" w:themeColor="text1" w:themeTint="A6"/>
-        </w:rPr>
-        <w:t>set</w:t>
-      </w:r>
-      <w:r>
-        <w:rPr>
-          <w:b/>
-          <w:color w:val="595959" w:themeColor="text1" w:themeTint="A6"/>
-        </w:rPr>
-        <w:t xml:space="preserve"> </w:t>
-      </w:r>
-      <w:r>
-        <w:t>extra fee</w:t>
-      </w:r>
-    </w:p>
-    <w:p>
-      <w:pPr>
-        <w:pStyle w:val="body"/>
-        <w:outlineLvl w:val="0"/>
+        <w:rPr>
+          <w:i/>
+          <w:u w:val="single"/>
+        </w:rPr>
+      </w:pPr>
+      <w:r>
+        <w:t>[G13]: No one is charged for the retrieval of a car</w:t>
+      </w:r>
+    </w:p>
+    <w:p>
+      <w:pPr>
+        <w:pStyle w:val="body"/>
         <w:rPr>
           <w:i/>
           <w:u w:val="single"/>
@@ -7828,343 +8208,12 @@
     <w:p>
       <w:pPr>
         <w:pStyle w:val="body"/>
-        <w:outlineLvl w:val="0"/>
-      </w:pPr>
-      <w:r>
-        <w:t xml:space="preserve">[RA8]: When a car is locked the system checks its GPS coordinates, and if they </w:t>
-      </w:r>
-      <w:r>
-        <w:t>correspond to those of a non-</w:t>
-      </w:r>
-      <w:r>
-        <w:t xml:space="preserve">safe area the last user who reserved the car is charged for a </w:t>
-      </w:r>
-      <w:r>
-        <w:rPr>
-          <w:color w:val="595959" w:themeColor="text1" w:themeTint="A6"/>
-        </w:rPr>
-        <w:t>set</w:t>
-      </w:r>
-      <w:r>
-        <w:rPr>
-          <w:b/>
-          <w:color w:val="4472C4" w:themeColor="accent5"/>
-        </w:rPr>
-        <w:t xml:space="preserve"> </w:t>
-      </w:r>
-      <w:r>
-        <w:t>extra fee</w:t>
-      </w:r>
-      <w:r>
-        <w:t>.</w:t>
-      </w:r>
-    </w:p>
-    <w:p>
-      <w:pPr>
-        <w:pStyle w:val="body"/>
-        <w:outlineLvl w:val="0"/>
-      </w:pPr>
-    </w:p>
-    <w:p>
-      <w:pPr>
-        <w:pStyle w:val="body"/>
-        <w:outlineLvl w:val="0"/>
-        <w:rPr>
-          <w:i/>
-          <w:u w:val="single"/>
-        </w:rPr>
-      </w:pPr>
-      <w:r>
-        <w:rPr>
-          <w:i/>
-          <w:u w:val="single"/>
-        </w:rPr>
-        <w:t>Domain assumptions to</w:t>
-      </w:r>
-      <w:r>
-        <w:rPr>
-          <w:i/>
-          <w:u w:val="single"/>
-        </w:rPr>
-        <w:t xml:space="preserve"> ensure the desired outcome</w:t>
-      </w:r>
-    </w:p>
-    <w:p>
-      <w:pPr>
-        <w:pStyle w:val="body"/>
-        <w:outlineLvl w:val="0"/>
-      </w:pPr>
-      <w:r>
-        <w:t>[D3.0]: The GPS coordinates of the cars received by the system always correspond to the actual positions of the cars.</w:t>
-      </w:r>
-    </w:p>
-    <w:p>
-      <w:pPr>
-        <w:pStyle w:val="body"/>
-        <w:outlineLvl w:val="0"/>
-        <w:rPr>
-          <w:b/>
-          <w:i/>
-        </w:rPr>
-      </w:pPr>
-    </w:p>
-    <w:p>
-      <w:pPr>
-        <w:pStyle w:val="body"/>
-        <w:outlineLvl w:val="0"/>
-        <w:rPr>
-          <w:b/>
-          <w:i/>
-        </w:rPr>
-      </w:pPr>
-      <w:r>
-        <w:rPr>
-          <w:b/>
-          <w:i/>
-        </w:rPr>
-        <w:t>3.1.3 EMPLOYEE</w:t>
-      </w:r>
-    </w:p>
-    <w:p>
-      <w:pPr>
-        <w:pStyle w:val="body"/>
-        <w:outlineLvl w:val="0"/>
-      </w:pPr>
-      <w:r>
-        <w:t xml:space="preserve">During requirements elicitation, we identified the need to specify some additional goals for the part of the system used by the employees, the resulting </w:t>
-      </w:r>
-      <w:r>
-        <w:rPr>
-          <w:color w:val="595959" w:themeColor="text1" w:themeTint="A6"/>
-        </w:rPr>
-        <w:t>set</w:t>
-      </w:r>
-      <w:r>
-        <w:rPr>
-          <w:b/>
-          <w:color w:val="4472C4" w:themeColor="accent5"/>
-        </w:rPr>
-        <w:t xml:space="preserve"> </w:t>
-      </w:r>
-      <w:r>
-        <w:t>of additional functional requirements for the system</w:t>
-      </w:r>
-    </w:p>
-    <w:p>
-      <w:pPr>
-        <w:pStyle w:val="body"/>
-      </w:pPr>
-    </w:p>
-    <w:p>
-      <w:pPr>
-        <w:pStyle w:val="body"/>
-        <w:rPr>
-          <w:i/>
-          <w:u w:val="single"/>
-        </w:rPr>
-      </w:pPr>
-      <w:r>
-        <w:rPr>
-          <w:i/>
-          <w:u w:val="single"/>
-        </w:rPr>
-        <w:t>Goals</w:t>
-      </w:r>
-    </w:p>
-    <w:p>
-      <w:pPr>
-        <w:pStyle w:val="body"/>
-      </w:pPr>
-      <w:r>
-        <w:t>[G12]: If a car is parked in a non-safe area, an employee will retrieve it</w:t>
-      </w:r>
-    </w:p>
-    <w:p>
-      <w:pPr>
-        <w:pStyle w:val="body"/>
-        <w:rPr>
-          <w:i/>
-          <w:u w:val="single"/>
-        </w:rPr>
-      </w:pPr>
-      <w:r>
-        <w:rPr>
-          <w:i/>
-          <w:u w:val="single"/>
-        </w:rPr>
-        <w:t>Requirements</w:t>
-      </w:r>
-    </w:p>
-    <w:p>
-      <w:pPr>
-        <w:pStyle w:val="body"/>
-      </w:pPr>
-      <w:r>
-        <w:t>[R12.1]: Each employee has access to an application, AdminPowerEnJoy, on their phone</w:t>
-      </w:r>
-    </w:p>
-    <w:p>
-      <w:pPr>
-        <w:pStyle w:val="body"/>
-      </w:pPr>
-      <w:r>
-        <w:t>[R12.2]: When a car is locked the system checks its GPS coordinates, and if they correspond to those of a non-safe area all employees are notified through AdminPowerEnJoy that the car needs to be retrieved</w:t>
-      </w:r>
-    </w:p>
-    <w:p>
-      <w:pPr>
-        <w:pStyle w:val="body"/>
-      </w:pPr>
-      <w:r>
-        <w:t>[R12.3]: AdminPowerEnJoy allows an employee to accept a retrieval request through the "Retrieval procedure" function</w:t>
-      </w:r>
-    </w:p>
-    <w:p>
-      <w:pPr>
-        <w:pStyle w:val="body"/>
-      </w:pPr>
-      <w:r>
-        <w:t>[R12.4]: If an employee has already accepted a retrieval request, the retrieval request can no longer be accepted</w:t>
-      </w:r>
-    </w:p>
-    <w:p>
-      <w:pPr>
-        <w:pStyle w:val="body"/>
-      </w:pPr>
-      <w:r>
-        <w:t>[R12.5]: After 12 hours, if an employee has accepted a retrieval request but has not retrieved the car, the request is issued again by the system and another employee can accept it</w:t>
-      </w:r>
-    </w:p>
-    <w:p>
-      <w:pPr>
-        <w:pStyle w:val="body"/>
-      </w:pPr>
-      <w:r>
-        <w:t>[R12.6]: When an employee is notified of a car to retrieve, the notification contains the information necessary to</w:t>
-      </w:r>
-      <w:r>
-        <w:rPr>
-          <w:color w:val="595959" w:themeColor="text1" w:themeTint="A6"/>
-        </w:rPr>
-        <w:t xml:space="preserve"> </w:t>
-      </w:r>
-      <w:r>
-        <w:rPr>
-          <w:color w:val="595959" w:themeColor="text1" w:themeTint="A6"/>
-        </w:rPr>
-        <w:t>set</w:t>
-      </w:r>
-      <w:r>
-        <w:rPr>
-          <w:b/>
-          <w:color w:val="595959" w:themeColor="text1" w:themeTint="A6"/>
-        </w:rPr>
-        <w:t xml:space="preserve"> </w:t>
-      </w:r>
-      <w:r>
-        <w:t>up the navigator of the company's cars to find the position of the car to retrieve</w:t>
-      </w:r>
-    </w:p>
-    <w:p>
-      <w:pPr>
-        <w:pStyle w:val="body"/>
-      </w:pPr>
-      <w:r>
-        <w:lastRenderedPageBreak/>
-        <w:t>[R12.7]: AdminPowerEnJoy allows an employee to unlock any car for which he/she has accepted a retrieval request</w:t>
-      </w:r>
-    </w:p>
-    <w:p>
-      <w:pPr>
-        <w:pStyle w:val="body"/>
-      </w:pPr>
-      <w:r>
-        <w:rPr>
-          <w:i/>
-          <w:u w:val="single"/>
-        </w:rPr>
-        <w:t>Domain assumptions to ensure the desired outcome</w:t>
-      </w:r>
-    </w:p>
-    <w:p>
-      <w:pPr>
-        <w:pStyle w:val="body"/>
-      </w:pPr>
-      <w:r>
-        <w:t>[D3.0]: The GPS coordinates of the cars received by the system always correspond to the actual positions of the cars.</w:t>
-      </w:r>
-    </w:p>
-    <w:p>
-      <w:pPr>
-        <w:pStyle w:val="body"/>
-      </w:pPr>
-      <w:r>
-        <w:t>[D9]: The company's cars used by the employees are equipped with a navigation system</w:t>
-      </w:r>
-    </w:p>
-    <w:p>
-      <w:pPr>
-        <w:pStyle w:val="body"/>
-      </w:pPr>
-      <w:r>
-        <w:t>[D10]: After a finite number of times that a retrieval notification is sent for the same car, that car is retrieved</w:t>
-      </w:r>
-    </w:p>
-    <w:p>
-      <w:pPr>
-        <w:pStyle w:val="body"/>
-      </w:pPr>
-    </w:p>
-    <w:p>
-      <w:pPr>
-        <w:pStyle w:val="body"/>
-        <w:rPr>
-          <w:i/>
-          <w:u w:val="single"/>
-        </w:rPr>
-      </w:pPr>
-      <w:r>
-        <w:rPr>
-          <w:i/>
-          <w:u w:val="single"/>
-        </w:rPr>
-        <w:t>Goals</w:t>
-      </w:r>
-    </w:p>
-    <w:p>
-      <w:pPr>
-        <w:pStyle w:val="body"/>
-        <w:rPr>
-          <w:i/>
-          <w:u w:val="single"/>
-        </w:rPr>
-      </w:pPr>
-      <w:r>
-        <w:t>[G13]: No one is charged for the retrieval of a car</w:t>
-      </w:r>
-    </w:p>
-    <w:p>
-      <w:pPr>
-        <w:pStyle w:val="body"/>
-        <w:rPr>
-          <w:i/>
-          <w:u w:val="single"/>
-        </w:rPr>
-      </w:pPr>
-      <w:r>
-        <w:rPr>
-          <w:i/>
-          <w:u w:val="single"/>
-        </w:rPr>
-        <w:t>Requirements</w:t>
-      </w:r>
-    </w:p>
-    <w:p>
-      <w:pPr>
-        <w:pStyle w:val="body"/>
-      </w:pPr>
-      <w:r>
-        <w:t>[R13.1]: When the employee ignites a car which was opened through AdminPowerEnJoy the system does not initiate any charging procedure</w:t>
+      </w:pPr>
+      <w:r>
+        <w:t>[R14</w:t>
+      </w:r>
+      <w:r>
+        <w:t>]: When the employee ignites a car which was opened through AdminPowerEnJoy the system does not initiate any charging procedure</w:t>
       </w:r>
     </w:p>
     <w:p>
@@ -9379,7 +9428,7 @@
           <w:szCs w:val="28"/>
         </w:rPr>
       </w:pPr>
-      <w:bookmarkStart w:id="3" w:name="Scenario_Identification"/>
+      <w:bookmarkStart w:id="4" w:name="Scenario_Identification"/>
       <w:r>
         <w:rPr>
           <w:b/>
@@ -9387,7 +9436,7 @@
         </w:rPr>
         <w:t>4. SCENARIO IDENTIFICATION</w:t>
       </w:r>
-      <w:bookmarkEnd w:id="3"/>
+      <w:bookmarkEnd w:id="4"/>
     </w:p>
     <w:p>
       <w:pPr>
@@ -9914,7 +9963,7 @@
           <w:szCs w:val="28"/>
         </w:rPr>
       </w:pPr>
-      <w:bookmarkStart w:id="4" w:name="UML_Model"/>
+      <w:bookmarkStart w:id="5" w:name="UML_Model"/>
       <w:r>
         <w:rPr>
           <w:b/>
@@ -9936,7 +9985,7 @@
         <w:t xml:space="preserve"> MODELS</w:t>
       </w:r>
     </w:p>
-    <w:bookmarkEnd w:id="4"/>
+    <w:bookmarkEnd w:id="5"/>
     <w:p>
       <w:pPr>
         <w:pStyle w:val="body"/>
@@ -13386,8 +13435,6 @@
           <w:szCs w:val="28"/>
         </w:rPr>
       </w:pPr>
-      <w:bookmarkStart w:id="5" w:name="_GoBack"/>
-      <w:bookmarkEnd w:id="5"/>
       <w:r>
         <w:rPr>
           <w:b/>
@@ -21430,7 +21477,7 @@
         <w:rStyle w:val="PageNumber"/>
         <w:noProof/>
       </w:rPr>
-      <w:t>37</w:t>
+      <w:t>16</w:t>
     </w:r>
     <w:r>
       <w:rPr>
@@ -23254,7 +23301,7 @@
 </file>
 
 <file path=customXml/itemProps1.xml><?xml version="1.0" encoding="utf-8"?>
-<ds:datastoreItem xmlns:ds="http://schemas.openxmlformats.org/officeDocument/2006/customXml" ds:itemID="{3156D1B2-7E0A-8E42-85C9-96B1248F49BC}">
+<ds:datastoreItem xmlns:ds="http://schemas.openxmlformats.org/officeDocument/2006/customXml" ds:itemID="{E7ABE312-ACEE-BD4A-B94B-2157EAD521C9}">
   <ds:schemaRefs>
     <ds:schemaRef ds:uri="http://schemas.openxmlformats.org/officeDocument/2006/bibliography"/>
   </ds:schemaRefs>

</xml_diff>